<commit_message>
small fix for updating course
</commit_message>
<xml_diff>
--- a/documents/LMS-DesignDocument.docx
+++ b/documents/LMS-DesignDocument.docx
@@ -1541,10 +1541,8 @@
         <w:ind w:firstLine="720"/>
       </w:pPr>
       <w:r>
-        <w:t>The Level 1 diagram provides an overview of the LMS and its interaction with users.</w:t>
-      </w:r>
-    </w:p>
-    <w:p>
+        <w:t>At the top level, we have the Front-End, represented by a Single Page Application (SPA). Users interact with the application through the intuitive user interface provided by the SPA. This is the entry point for user engagement.</w:t>
+      </w:r>
       <w:r>
         <w:rPr>
           <w:noProof/>
@@ -1607,7 +1605,6 @@
     <w:p/>
     <w:p/>
     <w:p/>
-    <w:p/>
     <w:p>
       <w:pPr>
         <w:pStyle w:val="Heading2"/>
@@ -1624,7 +1621,19 @@
         <w:ind w:firstLine="720"/>
       </w:pPr>
       <w:r>
-        <w:t>The Level 2 diagram details the major containers within the LMS.</w:t>
+        <w:t>At Level 2,</w:t>
+      </w:r>
+      <w:r>
+        <w:t xml:space="preserve"> </w:t>
+      </w:r>
+      <w:r>
+        <w:t xml:space="preserve">we </w:t>
+      </w:r>
+      <w:r>
+        <w:t>dive</w:t>
+      </w:r>
+      <w:r>
+        <w:t xml:space="preserve"> into the API and Data Management layer. This level consists of API controllers that handle user requests and serve as the bridge between the Front-End and the Core Application. It's also where the database is involved to store and retrieve data.</w:t>
       </w:r>
     </w:p>
     <w:p>
@@ -1636,10 +1645,10 @@
           <w:noProof/>
         </w:rPr>
         <w:drawing>
-          <wp:inline distT="0" distB="0" distL="0" distR="0" wp14:anchorId="5969D252" wp14:editId="1EF3DB25">
-            <wp:extent cx="4386263" cy="7538468"/>
-            <wp:effectExtent l="0" t="0" r="0" b="5715"/>
-            <wp:docPr id="1146642359" name="Picture 2" descr="A diagram of a diagram&#10;&#10;Description automatically generated"/>
+          <wp:inline distT="0" distB="0" distL="0" distR="0" wp14:anchorId="707AE9DF" wp14:editId="215299F9">
+            <wp:extent cx="4740250" cy="7102813"/>
+            <wp:effectExtent l="0" t="0" r="3810" b="3175"/>
+            <wp:docPr id="1360038652" name="Picture 1" descr="A diagram of a diagram&#10;&#10;Description automatically generated with medium confidence"/>
             <wp:cNvGraphicFramePr>
               <a:graphicFrameLocks xmlns:a="http://schemas.openxmlformats.org/drawingml/2006/main" noChangeAspect="1"/>
             </wp:cNvGraphicFramePr>
@@ -1647,24 +1656,24 @@
               <a:graphicData uri="http://schemas.openxmlformats.org/drawingml/2006/picture">
                 <pic:pic xmlns:pic="http://schemas.openxmlformats.org/drawingml/2006/picture">
                   <pic:nvPicPr>
-                    <pic:cNvPr id="1146642359" name="Picture 2" descr="A diagram of a diagram&#10;&#10;Description automatically generated"/>
+                    <pic:cNvPr id="1360038652" name="Picture 1" descr="A diagram of a diagram&#10;&#10;Description automatically generated with medium confidence"/>
                     <pic:cNvPicPr/>
                   </pic:nvPicPr>
                   <pic:blipFill rotWithShape="1">
-                    <a:blip r:embed="rId7">
+                    <a:blip r:embed="rId8">
                       <a:extLst>
                         <a:ext uri="{28A0092B-C50C-407E-A947-70E740481C1C}">
                           <a14:useLocalDpi xmlns:a14="http://schemas.microsoft.com/office/drawing/2010/main" val="0"/>
                         </a:ext>
                       </a:extLst>
                     </a:blip>
-                    <a:srcRect t="19667" r="29989" b="43956"/>
+                    <a:srcRect t="18326" r="29832" b="49394"/>
                     <a:stretch/>
                   </pic:blipFill>
                   <pic:spPr bwMode="auto">
                     <a:xfrm>
                       <a:off x="0" y="0"/>
-                      <a:ext cx="4388716" cy="7542684"/>
+                      <a:ext cx="4744099" cy="7108581"/>
                     </a:xfrm>
                     <a:prstGeom prst="rect">
                       <a:avLst/>
@@ -1699,32 +1708,33 @@
     <w:p>
       <w:pPr>
         <w:ind w:firstLine="720"/>
-      </w:pPr>
-      <w:r>
-        <w:t>The Level 3 diagram breaks down the components within the Core Application.</w:t>
-      </w:r>
-    </w:p>
-    <w:p>
-      <w:pPr>
-        <w:ind w:firstLine="720"/>
         <w:rPr>
           <w:noProof/>
         </w:rPr>
       </w:pPr>
+      <w:r>
+        <w:t>The core of the application is at this level. It manages the business logic and application behavior. This level interacts with data stored in the database and ensures data consistency. Data access and storage are key aspects here, making it the heart of the application's functionality.</w:t>
+      </w:r>
     </w:p>
     <w:p>
       <w:pPr>
         <w:ind w:firstLine="720"/>
       </w:pPr>
+      <w:r>
+        <w:rPr>
+          <w:noProof/>
+        </w:rPr>
+        <w:t xml:space="preserve"> </w:t>
+      </w:r>
       <w:r>
         <w:rPr>
           <w:noProof/>
         </w:rPr>
         <w:drawing>
-          <wp:inline distT="0" distB="0" distL="0" distR="0" wp14:anchorId="6F9279CC" wp14:editId="38BC97F1">
-            <wp:extent cx="5016259" cy="7005638"/>
-            <wp:effectExtent l="0" t="0" r="0" b="5080"/>
-            <wp:docPr id="821029601" name="Picture 3" descr="A diagram of a diagram&#10;&#10;Description automatically generated"/>
+          <wp:inline distT="0" distB="0" distL="0" distR="0" wp14:anchorId="44A96B92" wp14:editId="1C8E7893">
+            <wp:extent cx="5065985" cy="7072516"/>
+            <wp:effectExtent l="0" t="0" r="1905" b="0"/>
+            <wp:docPr id="798819022" name="Picture 2" descr="A diagram of a diagram&#10;&#10;Description automatically generated with medium confidence"/>
             <wp:cNvGraphicFramePr>
               <a:graphicFrameLocks xmlns:a="http://schemas.openxmlformats.org/drawingml/2006/main" noChangeAspect="1"/>
             </wp:cNvGraphicFramePr>
@@ -1732,24 +1742,24 @@
               <a:graphicData uri="http://schemas.openxmlformats.org/drawingml/2006/picture">
                 <pic:pic xmlns:pic="http://schemas.openxmlformats.org/drawingml/2006/picture">
                   <pic:nvPicPr>
-                    <pic:cNvPr id="821029601" name="Picture 3" descr="A diagram of a diagram&#10;&#10;Description automatically generated"/>
+                    <pic:cNvPr id="798819022" name="Picture 2" descr="A diagram of a diagram&#10;&#10;Description automatically generated with medium confidence"/>
                     <pic:cNvPicPr/>
                   </pic:nvPicPr>
                   <pic:blipFill rotWithShape="1">
-                    <a:blip r:embed="rId7">
+                    <a:blip r:embed="rId8">
                       <a:extLst>
                         <a:ext uri="{28A0092B-C50C-407E-A947-70E740481C1C}">
                           <a14:useLocalDpi xmlns:a14="http://schemas.microsoft.com/office/drawing/2010/main" val="0"/>
                         </a:ext>
                       </a:extLst>
                     </a:blip>
-                    <a:srcRect t="57780" b="-1"/>
+                    <a:srcRect t="57137"/>
                     <a:stretch/>
                   </pic:blipFill>
                   <pic:spPr bwMode="auto">
                     <a:xfrm>
                       <a:off x="0" y="0"/>
-                      <a:ext cx="5032560" cy="7028404"/>
+                      <a:ext cx="5078862" cy="7090494"/>
                     </a:xfrm>
                     <a:prstGeom prst="rect">
                       <a:avLst/>

</xml_diff>

<commit_message>
delete enrollment + code smells
</commit_message>
<xml_diff>
--- a/documents/LMS-DesignDocument.docx
+++ b/documents/LMS-DesignDocument.docx
@@ -574,7 +574,7 @@
           <w:r>
             <w:fldChar w:fldCharType="separate"/>
           </w:r>
-          <w:hyperlink w:anchor="_Toc153638211" w:history="1">
+          <w:hyperlink w:anchor="_Toc155196148" w:history="1">
             <w:r>
               <w:rPr>
                 <w:rStyle w:val="Hyperlink"/>
@@ -601,7 +601,7 @@
                 <w:noProof/>
                 <w:webHidden/>
               </w:rPr>
-              <w:instrText xml:space="preserve"> PAGEREF _Toc153638211 \h </w:instrText>
+              <w:instrText xml:space="preserve"> PAGEREF _Toc155196148 \h </w:instrText>
             </w:r>
             <w:r>
               <w:rPr>
@@ -643,7 +643,7 @@
               <w:noProof/>
             </w:rPr>
           </w:pPr>
-          <w:hyperlink w:anchor="_Toc153638212" w:history="1">
+          <w:hyperlink w:anchor="_Toc155196149" w:history="1">
             <w:r>
               <w:rPr>
                 <w:rStyle w:val="Hyperlink"/>
@@ -670,7 +670,7 @@
                 <w:noProof/>
                 <w:webHidden/>
               </w:rPr>
-              <w:instrText xml:space="preserve"> PAGEREF _Toc153638212 \h </w:instrText>
+              <w:instrText xml:space="preserve"> PAGEREF _Toc155196149 \h </w:instrText>
             </w:r>
             <w:r>
               <w:rPr>
@@ -712,7 +712,7 @@
               <w:noProof/>
             </w:rPr>
           </w:pPr>
-          <w:hyperlink w:anchor="_Toc153638213" w:history="1">
+          <w:hyperlink w:anchor="_Toc155196150" w:history="1">
             <w:r>
               <w:rPr>
                 <w:rStyle w:val="Hyperlink"/>
@@ -739,7 +739,7 @@
                 <w:noProof/>
                 <w:webHidden/>
               </w:rPr>
-              <w:instrText xml:space="preserve"> PAGEREF _Toc153638213 \h </w:instrText>
+              <w:instrText xml:space="preserve"> PAGEREF _Toc155196150 \h </w:instrText>
             </w:r>
             <w:r>
               <w:rPr>
@@ -781,7 +781,7 @@
               <w:noProof/>
             </w:rPr>
           </w:pPr>
-          <w:hyperlink w:anchor="_Toc153638214" w:history="1">
+          <w:hyperlink w:anchor="_Toc155196151" w:history="1">
             <w:r>
               <w:rPr>
                 <w:rStyle w:val="Hyperlink"/>
@@ -808,7 +808,7 @@
                 <w:noProof/>
                 <w:webHidden/>
               </w:rPr>
-              <w:instrText xml:space="preserve"> PAGEREF _Toc153638214 \h </w:instrText>
+              <w:instrText xml:space="preserve"> PAGEREF _Toc155196151 \h </w:instrText>
             </w:r>
             <w:r>
               <w:rPr>
@@ -850,7 +850,7 @@
               <w:noProof/>
             </w:rPr>
           </w:pPr>
-          <w:hyperlink w:anchor="_Toc153638215" w:history="1">
+          <w:hyperlink w:anchor="_Toc155196152" w:history="1">
             <w:r>
               <w:rPr>
                 <w:rStyle w:val="Hyperlink"/>
@@ -877,7 +877,7 @@
                 <w:noProof/>
                 <w:webHidden/>
               </w:rPr>
-              <w:instrText xml:space="preserve"> PAGEREF _Toc153638215 \h </w:instrText>
+              <w:instrText xml:space="preserve"> PAGEREF _Toc155196152 \h </w:instrText>
             </w:r>
             <w:r>
               <w:rPr>
@@ -919,7 +919,7 @@
               <w:noProof/>
             </w:rPr>
           </w:pPr>
-          <w:hyperlink w:anchor="_Toc153638216" w:history="1">
+          <w:hyperlink w:anchor="_Toc155196153" w:history="1">
             <w:r>
               <w:rPr>
                 <w:rStyle w:val="Hyperlink"/>
@@ -946,7 +946,7 @@
                 <w:noProof/>
                 <w:webHidden/>
               </w:rPr>
-              <w:instrText xml:space="preserve"> PAGEREF _Toc153638216 \h </w:instrText>
+              <w:instrText xml:space="preserve"> PAGEREF _Toc155196153 \h </w:instrText>
             </w:r>
             <w:r>
               <w:rPr>
@@ -988,7 +988,7 @@
               <w:noProof/>
             </w:rPr>
           </w:pPr>
-          <w:hyperlink w:anchor="_Toc153638217" w:history="1">
+          <w:hyperlink w:anchor="_Toc155196154" w:history="1">
             <w:r>
               <w:rPr>
                 <w:rStyle w:val="Hyperlink"/>
@@ -1015,7 +1015,7 @@
                 <w:noProof/>
                 <w:webHidden/>
               </w:rPr>
-              <w:instrText xml:space="preserve"> PAGEREF _Toc153638217 \h </w:instrText>
+              <w:instrText xml:space="preserve"> PAGEREF _Toc155196154 \h </w:instrText>
             </w:r>
             <w:r>
               <w:rPr>
@@ -1057,7 +1057,7 @@
               <w:noProof/>
             </w:rPr>
           </w:pPr>
-          <w:hyperlink w:anchor="_Toc153638218" w:history="1">
+          <w:hyperlink w:anchor="_Toc155196155" w:history="1">
             <w:r>
               <w:rPr>
                 <w:rStyle w:val="Hyperlink"/>
@@ -1084,7 +1084,7 @@
                 <w:noProof/>
                 <w:webHidden/>
               </w:rPr>
-              <w:instrText xml:space="preserve"> PAGEREF _Toc153638218 \h </w:instrText>
+              <w:instrText xml:space="preserve"> PAGEREF _Toc155196155 \h </w:instrText>
             </w:r>
             <w:r>
               <w:rPr>
@@ -1126,7 +1126,7 @@
               <w:noProof/>
             </w:rPr>
           </w:pPr>
-          <w:hyperlink w:anchor="_Toc153638219" w:history="1">
+          <w:hyperlink w:anchor="_Toc155196156" w:history="1">
             <w:r>
               <w:rPr>
                 <w:rStyle w:val="Hyperlink"/>
@@ -1153,7 +1153,7 @@
                 <w:noProof/>
                 <w:webHidden/>
               </w:rPr>
-              <w:instrText xml:space="preserve"> PAGEREF _Toc153638219 \h </w:instrText>
+              <w:instrText xml:space="preserve"> PAGEREF _Toc155196156 \h </w:instrText>
             </w:r>
             <w:r>
               <w:rPr>
@@ -1195,7 +1195,7 @@
               <w:noProof/>
             </w:rPr>
           </w:pPr>
-          <w:hyperlink w:anchor="_Toc153638220" w:history="1">
+          <w:hyperlink w:anchor="_Toc155196157" w:history="1">
             <w:r>
               <w:rPr>
                 <w:rStyle w:val="Hyperlink"/>
@@ -1222,7 +1222,7 @@
                 <w:noProof/>
                 <w:webHidden/>
               </w:rPr>
-              <w:instrText xml:space="preserve"> PAGEREF _Toc153638220 \h </w:instrText>
+              <w:instrText xml:space="preserve"> PAGEREF _Toc155196157 \h </w:instrText>
             </w:r>
             <w:r>
               <w:rPr>
@@ -1264,7 +1264,7 @@
               <w:noProof/>
             </w:rPr>
           </w:pPr>
-          <w:hyperlink w:anchor="_Toc153638221" w:history="1">
+          <w:hyperlink w:anchor="_Toc155196158" w:history="1">
             <w:r>
               <w:rPr>
                 <w:rStyle w:val="Hyperlink"/>
@@ -1291,7 +1291,7 @@
                 <w:noProof/>
                 <w:webHidden/>
               </w:rPr>
-              <w:instrText xml:space="preserve"> PAGEREF _Toc153638221 \h </w:instrText>
+              <w:instrText xml:space="preserve"> PAGEREF _Toc155196158 \h </w:instrText>
             </w:r>
             <w:r>
               <w:rPr>
@@ -1333,7 +1333,7 @@
               <w:noProof/>
             </w:rPr>
           </w:pPr>
-          <w:hyperlink w:anchor="_Toc153638222" w:history="1">
+          <w:hyperlink w:anchor="_Toc155196159" w:history="1">
             <w:r>
               <w:rPr>
                 <w:rStyle w:val="Hyperlink"/>
@@ -1360,7 +1360,7 @@
                 <w:noProof/>
                 <w:webHidden/>
               </w:rPr>
-              <w:instrText xml:space="preserve"> PAGEREF _Toc153638222 \h </w:instrText>
+              <w:instrText xml:space="preserve"> PAGEREF _Toc155196159 \h </w:instrText>
             </w:r>
             <w:r>
               <w:rPr>
@@ -1402,7 +1402,7 @@
               <w:noProof/>
             </w:rPr>
           </w:pPr>
-          <w:hyperlink w:anchor="_Toc153638223" w:history="1">
+          <w:hyperlink w:anchor="_Toc155196160" w:history="1">
             <w:r>
               <w:rPr>
                 <w:rStyle w:val="Hyperlink"/>
@@ -1429,7 +1429,7 @@
                 <w:noProof/>
                 <w:webHidden/>
               </w:rPr>
-              <w:instrText xml:space="preserve"> PAGEREF _Toc153638223 \h </w:instrText>
+              <w:instrText xml:space="preserve"> PAGEREF _Toc155196160 \h </w:instrText>
             </w:r>
             <w:r>
               <w:rPr>
@@ -1471,7 +1471,7 @@
               <w:noProof/>
             </w:rPr>
           </w:pPr>
-          <w:hyperlink w:anchor="_Toc153638224" w:history="1">
+          <w:hyperlink w:anchor="_Toc155196161" w:history="1">
             <w:r>
               <w:rPr>
                 <w:rStyle w:val="Hyperlink"/>
@@ -1498,7 +1498,7 @@
                 <w:noProof/>
                 <w:webHidden/>
               </w:rPr>
-              <w:instrText xml:space="preserve"> PAGEREF _Toc153638224 \h </w:instrText>
+              <w:instrText xml:space="preserve"> PAGEREF _Toc155196161 \h </w:instrText>
             </w:r>
             <w:r>
               <w:rPr>
@@ -1540,7 +1540,7 @@
               <w:noProof/>
             </w:rPr>
           </w:pPr>
-          <w:hyperlink w:anchor="_Toc153638225" w:history="1">
+          <w:hyperlink w:anchor="_Toc155196162" w:history="1">
             <w:r>
               <w:rPr>
                 <w:rStyle w:val="Hyperlink"/>
@@ -1567,7 +1567,7 @@
                 <w:noProof/>
                 <w:webHidden/>
               </w:rPr>
-              <w:instrText xml:space="preserve"> PAGEREF _Toc153638225 \h </w:instrText>
+              <w:instrText xml:space="preserve"> PAGEREF _Toc155196162 \h </w:instrText>
             </w:r>
             <w:r>
               <w:rPr>
@@ -1609,7 +1609,7 @@
               <w:noProof/>
             </w:rPr>
           </w:pPr>
-          <w:hyperlink w:anchor="_Toc153638226" w:history="1">
+          <w:hyperlink w:anchor="_Toc155196163" w:history="1">
             <w:r>
               <w:rPr>
                 <w:rStyle w:val="Hyperlink"/>
@@ -1636,7 +1636,7 @@
                 <w:noProof/>
                 <w:webHidden/>
               </w:rPr>
-              <w:instrText xml:space="preserve"> PAGEREF _Toc153638226 \h </w:instrText>
+              <w:instrText xml:space="preserve"> PAGEREF _Toc155196163 \h </w:instrText>
             </w:r>
             <w:r>
               <w:rPr>
@@ -1678,7 +1678,7 @@
               <w:noProof/>
             </w:rPr>
           </w:pPr>
-          <w:hyperlink w:anchor="_Toc153638227" w:history="1">
+          <w:hyperlink w:anchor="_Toc155196164" w:history="1">
             <w:r>
               <w:rPr>
                 <w:rStyle w:val="Hyperlink"/>
@@ -1705,7 +1705,7 @@
                 <w:noProof/>
                 <w:webHidden/>
               </w:rPr>
-              <w:instrText xml:space="preserve"> PAGEREF _Toc153638227 \h </w:instrText>
+              <w:instrText xml:space="preserve"> PAGEREF _Toc155196164 \h </w:instrText>
             </w:r>
             <w:r>
               <w:rPr>
@@ -1747,7 +1747,7 @@
               <w:noProof/>
             </w:rPr>
           </w:pPr>
-          <w:hyperlink w:anchor="_Toc153638228" w:history="1">
+          <w:hyperlink w:anchor="_Toc155196165" w:history="1">
             <w:r>
               <w:rPr>
                 <w:rStyle w:val="Hyperlink"/>
@@ -1774,7 +1774,7 @@
                 <w:noProof/>
                 <w:webHidden/>
               </w:rPr>
-              <w:instrText xml:space="preserve"> PAGEREF _Toc153638228 \h </w:instrText>
+              <w:instrText xml:space="preserve"> PAGEREF _Toc155196165 \h </w:instrText>
             </w:r>
             <w:r>
               <w:rPr>
@@ -1816,7 +1816,7 @@
               <w:noProof/>
             </w:rPr>
           </w:pPr>
-          <w:hyperlink w:anchor="_Toc153638229" w:history="1">
+          <w:hyperlink w:anchor="_Toc155196166" w:history="1">
             <w:r>
               <w:rPr>
                 <w:rStyle w:val="Hyperlink"/>
@@ -1843,7 +1843,7 @@
                 <w:noProof/>
                 <w:webHidden/>
               </w:rPr>
-              <w:instrText xml:space="preserve"> PAGEREF _Toc153638229 \h </w:instrText>
+              <w:instrText xml:space="preserve"> PAGEREF _Toc155196166 \h </w:instrText>
             </w:r>
             <w:r>
               <w:rPr>
@@ -1885,7 +1885,7 @@
               <w:noProof/>
             </w:rPr>
           </w:pPr>
-          <w:hyperlink w:anchor="_Toc153638230" w:history="1">
+          <w:hyperlink w:anchor="_Toc155196167" w:history="1">
             <w:r>
               <w:rPr>
                 <w:rStyle w:val="Hyperlink"/>
@@ -1912,7 +1912,7 @@
                 <w:noProof/>
                 <w:webHidden/>
               </w:rPr>
-              <w:instrText xml:space="preserve"> PAGEREF _Toc153638230 \h </w:instrText>
+              <w:instrText xml:space="preserve"> PAGEREF _Toc155196167 \h </w:instrText>
             </w:r>
             <w:r>
               <w:rPr>
@@ -1954,7 +1954,7 @@
               <w:noProof/>
             </w:rPr>
           </w:pPr>
-          <w:hyperlink w:anchor="_Toc153638231" w:history="1">
+          <w:hyperlink w:anchor="_Toc155196168" w:history="1">
             <w:r>
               <w:rPr>
                 <w:rStyle w:val="Hyperlink"/>
@@ -1981,7 +1981,7 @@
                 <w:noProof/>
                 <w:webHidden/>
               </w:rPr>
-              <w:instrText xml:space="preserve"> PAGEREF _Toc153638231 \h </w:instrText>
+              <w:instrText xml:space="preserve"> PAGEREF _Toc155196168 \h </w:instrText>
             </w:r>
             <w:r>
               <w:rPr>
@@ -2023,7 +2023,7 @@
               <w:noProof/>
             </w:rPr>
           </w:pPr>
-          <w:hyperlink w:anchor="_Toc153638232" w:history="1">
+          <w:hyperlink w:anchor="_Toc155196169" w:history="1">
             <w:r>
               <w:rPr>
                 <w:rStyle w:val="Hyperlink"/>
@@ -2050,7 +2050,7 @@
                 <w:noProof/>
                 <w:webHidden/>
               </w:rPr>
-              <w:instrText xml:space="preserve"> PAGEREF _Toc153638232 \h </w:instrText>
+              <w:instrText xml:space="preserve"> PAGEREF _Toc155196169 \h </w:instrText>
             </w:r>
             <w:r>
               <w:rPr>
@@ -2092,7 +2092,7 @@
               <w:noProof/>
             </w:rPr>
           </w:pPr>
-          <w:hyperlink w:anchor="_Toc153638233" w:history="1">
+          <w:hyperlink w:anchor="_Toc155196170" w:history="1">
             <w:r>
               <w:rPr>
                 <w:rStyle w:val="Hyperlink"/>
@@ -2119,7 +2119,7 @@
                 <w:noProof/>
                 <w:webHidden/>
               </w:rPr>
-              <w:instrText xml:space="preserve"> PAGEREF _Toc153638233 \h </w:instrText>
+              <w:instrText xml:space="preserve"> PAGEREF _Toc155196170 \h </w:instrText>
             </w:r>
             <w:r>
               <w:rPr>
@@ -2161,7 +2161,7 @@
               <w:noProof/>
             </w:rPr>
           </w:pPr>
-          <w:hyperlink w:anchor="_Toc153638234" w:history="1">
+          <w:hyperlink w:anchor="_Toc155196171" w:history="1">
             <w:r>
               <w:rPr>
                 <w:rStyle w:val="Hyperlink"/>
@@ -2188,7 +2188,7 @@
                 <w:noProof/>
                 <w:webHidden/>
               </w:rPr>
-              <w:instrText xml:space="preserve"> PAGEREF _Toc153638234 \h </w:instrText>
+              <w:instrText xml:space="preserve"> PAGEREF _Toc155196171 \h </w:instrText>
             </w:r>
             <w:r>
               <w:rPr>
@@ -2251,7 +2251,7 @@
       <w:pPr>
         <w:pStyle w:val="Heading1"/>
       </w:pPr>
-      <w:bookmarkStart w:id="0" w:name="_Toc153638211"/>
+      <w:bookmarkStart w:id="0" w:name="_Toc155196148"/>
       <w:r>
         <w:t>1. Introduction</w:t>
       </w:r>
@@ -2270,7 +2270,7 @@
       <w:pPr>
         <w:pStyle w:val="Heading1"/>
       </w:pPr>
-      <w:bookmarkStart w:id="1" w:name="_Toc153638212"/>
+      <w:bookmarkStart w:id="1" w:name="_Toc155196149"/>
       <w:r>
         <w:t>2. Architecture Constraints and Design Decisions</w:t>
       </w:r>
@@ -2280,7 +2280,7 @@
       <w:pPr>
         <w:pStyle w:val="Heading2"/>
       </w:pPr>
-      <w:bookmarkStart w:id="2" w:name="_Toc153638213"/>
+      <w:bookmarkStart w:id="2" w:name="_Toc155196150"/>
       <w:r>
         <w:t>2.1 Spring Boot</w:t>
       </w:r>
@@ -2334,7 +2334,7 @@
       <w:pPr>
         <w:pStyle w:val="Heading2"/>
       </w:pPr>
-      <w:bookmarkStart w:id="3" w:name="_Toc153638214"/>
+      <w:bookmarkStart w:id="3" w:name="_Toc155196151"/>
       <w:r>
         <w:t>2.2 React</w:t>
       </w:r>
@@ -2357,15 +2357,7 @@
         </w:numPr>
       </w:pPr>
       <w:r>
-        <w:t xml:space="preserve">Component-Based: </w:t>
-      </w:r>
-      <w:proofErr w:type="spellStart"/>
-      <w:r>
-        <w:t>React's</w:t>
-      </w:r>
-      <w:proofErr w:type="spellEnd"/>
-      <w:r>
-        <w:t xml:space="preserve"> component-based architecture promotes reusability and maintainability of UI elements.</w:t>
+        <w:t>Component-Based: React's component-based architecture promotes reusability and maintainability of UI elements.</w:t>
       </w:r>
     </w:p>
     <w:p>
@@ -2408,7 +2400,7 @@
       <w:pPr>
         <w:pStyle w:val="Heading2"/>
       </w:pPr>
-      <w:bookmarkStart w:id="4" w:name="_Toc153638215"/>
+      <w:bookmarkStart w:id="4" w:name="_Toc155196152"/>
       <w:r>
         <w:t>2.3 MySQL</w:t>
       </w:r>
@@ -2478,7 +2470,7 @@
       <w:pPr>
         <w:pStyle w:val="Heading1"/>
       </w:pPr>
-      <w:bookmarkStart w:id="5" w:name="_Toc153638216"/>
+      <w:bookmarkStart w:id="5" w:name="_Toc155196153"/>
       <w:r>
         <w:t>3. C4 Model Diagrams</w:t>
       </w:r>
@@ -2488,7 +2480,7 @@
       <w:pPr>
         <w:pStyle w:val="Heading2"/>
       </w:pPr>
-      <w:bookmarkStart w:id="6" w:name="_Toc153638217"/>
+      <w:bookmarkStart w:id="6" w:name="_Toc155196154"/>
       <w:r>
         <w:t>3.1 Level 1: System Context Diagram</w:t>
       </w:r>
@@ -2567,7 +2559,7 @@
       <w:pPr>
         <w:pStyle w:val="Heading2"/>
       </w:pPr>
-      <w:bookmarkStart w:id="7" w:name="_Toc153638218"/>
+      <w:bookmarkStart w:id="7" w:name="_Toc155196155"/>
       <w:r>
         <w:t>3.2 Level 2: Container Diagram</w:t>
       </w:r>
@@ -2653,7 +2645,7 @@
       <w:pPr>
         <w:pStyle w:val="Heading2"/>
       </w:pPr>
-      <w:bookmarkStart w:id="8" w:name="_Toc153638219"/>
+      <w:bookmarkStart w:id="8" w:name="_Toc155196156"/>
       <w:r>
         <w:t>3.3 Level 3: Component Diagram</w:t>
       </w:r>
@@ -2770,7 +2762,7 @@
       <w:pPr>
         <w:pStyle w:val="Heading2"/>
       </w:pPr>
-      <w:bookmarkStart w:id="9" w:name="_Toc153638220"/>
+      <w:bookmarkStart w:id="9" w:name="_Toc155196157"/>
       <w:r>
         <w:lastRenderedPageBreak/>
         <w:t>3.4 Level 4: code Diagram</w:t>
@@ -2845,7 +2837,7 @@
       <w:pPr>
         <w:pStyle w:val="Heading3"/>
       </w:pPr>
-      <w:bookmarkStart w:id="10" w:name="_Toc153638221"/>
+      <w:bookmarkStart w:id="10" w:name="_Toc155196158"/>
       <w:r>
         <w:t xml:space="preserve">3.4.1 </w:t>
       </w:r>
@@ -2868,10 +2860,10 @@
           <w:noProof/>
         </w:rPr>
         <w:drawing>
-          <wp:inline distT="0" distB="0" distL="0" distR="0" wp14:anchorId="43510450" wp14:editId="6E31571A">
-            <wp:extent cx="4810351" cy="2569429"/>
+          <wp:inline distT="0" distB="0" distL="0" distR="0" wp14:anchorId="2A98538D" wp14:editId="0BA16963">
+            <wp:extent cx="5487511" cy="2786537"/>
             <wp:effectExtent l="0" t="0" r="0" b="0"/>
-            <wp:docPr id="214949486" name="Picture 3" descr="A screenshot of a computer&#10;&#10;Description automatically generated"/>
+            <wp:docPr id="1689570587" name="Picture 1" descr="A screenshot of a computer&#10;&#10;Description automatically generated"/>
             <wp:cNvGraphicFramePr>
               <a:graphicFrameLocks xmlns:a="http://schemas.openxmlformats.org/drawingml/2006/main" noChangeAspect="1"/>
             </wp:cNvGraphicFramePr>
@@ -2879,7 +2871,7 @@
               <a:graphicData uri="http://schemas.openxmlformats.org/drawingml/2006/picture">
                 <pic:pic xmlns:pic="http://schemas.openxmlformats.org/drawingml/2006/picture">
                   <pic:nvPicPr>
-                    <pic:cNvPr id="214949486" name="Picture 3" descr="A screenshot of a computer&#10;&#10;Description automatically generated"/>
+                    <pic:cNvPr id="1689570587" name="Picture 1" descr="A screenshot of a computer&#10;&#10;Description automatically generated"/>
                     <pic:cNvPicPr/>
                   </pic:nvPicPr>
                   <pic:blipFill rotWithShape="1">
@@ -2890,13 +2882,13 @@
                         </a:ext>
                       </a:extLst>
                     </a:blip>
-                    <a:srcRect l="10434" t="79507" r="47379" b="-615"/>
+                    <a:srcRect l="11013" t="80669" r="43115" b="-1"/>
                     <a:stretch/>
                   </pic:blipFill>
                   <pic:spPr bwMode="auto">
                     <a:xfrm>
                       <a:off x="0" y="0"/>
-                      <a:ext cx="4862600" cy="2597337"/>
+                      <a:ext cx="5511714" cy="2798827"/>
                     </a:xfrm>
                     <a:prstGeom prst="rect">
                       <a:avLst/>
@@ -2921,7 +2913,7 @@
       <w:pPr>
         <w:pStyle w:val="Heading1"/>
       </w:pPr>
-      <w:bookmarkStart w:id="11" w:name="_Toc153638222"/>
+      <w:bookmarkStart w:id="11" w:name="_Toc155196159"/>
       <w:r>
         <w:lastRenderedPageBreak/>
         <w:t>4. Explanations and Design Principles</w:t>
@@ -3083,7 +3075,7 @@
       <w:pPr>
         <w:pStyle w:val="Heading1"/>
       </w:pPr>
-      <w:bookmarkStart w:id="12" w:name="_Toc153638223"/>
+      <w:bookmarkStart w:id="12" w:name="_Toc155196160"/>
       <w:r>
         <w:t xml:space="preserve">5. </w:t>
       </w:r>
@@ -3097,7 +3089,7 @@
       <w:pPr>
         <w:pStyle w:val="Heading2"/>
       </w:pPr>
-      <w:bookmarkStart w:id="13" w:name="_Toc153638224"/>
+      <w:bookmarkStart w:id="13" w:name="_Toc155196161"/>
       <w:r>
         <w:t>5.1 CI Overview</w:t>
       </w:r>
@@ -3115,7 +3107,7 @@
       <w:pPr>
         <w:pStyle w:val="Heading3"/>
       </w:pPr>
-      <w:bookmarkStart w:id="14" w:name="_Toc153638225"/>
+      <w:bookmarkStart w:id="14" w:name="_Toc155196162"/>
       <w:r>
         <w:t>5.1.1 Developer's Machine</w:t>
       </w:r>
@@ -3134,7 +3126,7 @@
       <w:pPr>
         <w:pStyle w:val="Heading3"/>
       </w:pPr>
-      <w:bookmarkStart w:id="15" w:name="_Toc153638226"/>
+      <w:bookmarkStart w:id="15" w:name="_Toc155196163"/>
       <w:r>
         <w:lastRenderedPageBreak/>
         <w:t>5.1.2 GitLab Server</w:t>
@@ -3154,7 +3146,7 @@
       <w:pPr>
         <w:pStyle w:val="Heading3"/>
       </w:pPr>
-      <w:bookmarkStart w:id="16" w:name="_Toc153638227"/>
+      <w:bookmarkStart w:id="16" w:name="_Toc155196164"/>
       <w:r>
         <w:t>5.1.3 Pipeline Runner</w:t>
       </w:r>
@@ -3173,7 +3165,7 @@
       <w:pPr>
         <w:pStyle w:val="Heading3"/>
       </w:pPr>
-      <w:bookmarkStart w:id="17" w:name="_Toc153638228"/>
+      <w:bookmarkStart w:id="17" w:name="_Toc155196165"/>
       <w:r>
         <w:t>5.1.4 SonarQube Instance</w:t>
       </w:r>
@@ -3195,7 +3187,7 @@
       <w:pPr>
         <w:pStyle w:val="Heading3"/>
       </w:pPr>
-      <w:bookmarkStart w:id="18" w:name="_Toc153638229"/>
+      <w:bookmarkStart w:id="18" w:name="_Toc155196166"/>
       <w:r>
         <w:t>5.1.5 CI Architecture Diagram</w:t>
       </w:r>
@@ -3267,7 +3259,7 @@
       <w:pPr>
         <w:pStyle w:val="Heading2"/>
       </w:pPr>
-      <w:bookmarkStart w:id="19" w:name="_Toc153638230"/>
+      <w:bookmarkStart w:id="19" w:name="_Toc155196167"/>
       <w:r>
         <w:t>5.2 CI Workflow</w:t>
       </w:r>
@@ -3402,7 +3394,7 @@
       <w:pPr>
         <w:pStyle w:val="Heading2"/>
       </w:pPr>
-      <w:bookmarkStart w:id="20" w:name="_Toc153638231"/>
+      <w:bookmarkStart w:id="20" w:name="_Toc155196168"/>
       <w:r>
         <w:t>5.3 Configuration</w:t>
       </w:r>
@@ -3489,7 +3481,7 @@
       <w:pPr>
         <w:pStyle w:val="Heading1"/>
       </w:pPr>
-      <w:bookmarkStart w:id="21" w:name="_Toc153638232"/>
+      <w:bookmarkStart w:id="21" w:name="_Toc155196169"/>
       <w:r>
         <w:t>6. Security</w:t>
       </w:r>
@@ -3506,7 +3498,7 @@
       <w:pPr>
         <w:pStyle w:val="Heading2"/>
       </w:pPr>
-      <w:bookmarkStart w:id="22" w:name="_Toc153638233"/>
+      <w:bookmarkStart w:id="22" w:name="_Toc155196170"/>
       <w:r>
         <w:t>6.1 Security Risks Table</w:t>
       </w:r>
@@ -3575,13 +3567,8 @@
           </w:tcPr>
           <w:p>
             <w:r>
-              <w:t xml:space="preserve">Risk </w:t>
-            </w:r>
-            <w:proofErr w:type="spellStart"/>
-            <w:r>
-              <w:t>Assesment</w:t>
-            </w:r>
-            <w:proofErr w:type="spellEnd"/>
+              <w:t>Risk Assesment</w:t>
+            </w:r>
           </w:p>
         </w:tc>
         <w:tc>
@@ -4341,7 +4328,7 @@
       <w:pPr>
         <w:pStyle w:val="Heading2"/>
       </w:pPr>
-      <w:bookmarkStart w:id="23" w:name="_Toc153638234"/>
+      <w:bookmarkStart w:id="23" w:name="_Toc155196171"/>
       <w:r>
         <w:t>6.2 Reasoning</w:t>
       </w:r>
@@ -4361,203 +4348,140 @@
         </w:rPr>
         <w:t>1. Broken Access Control (A1):</w:t>
       </w:r>
-    </w:p>
-    <w:p>
-      <w:r>
-        <w:t xml:space="preserve">   - High likelihood: Unauthorized access can lead to unauthorized creation or modification of learning content</w:t>
-      </w:r>
-      <w:r>
-        <w:t xml:space="preserve"> or student enrollments</w:t>
-      </w:r>
-      <w:r>
-        <w:t>.</w:t>
-      </w:r>
-    </w:p>
-    <w:p>
-      <w:r>
-        <w:t xml:space="preserve">   - Severe impact: Compromised access control can undermine the integrity of educational materials.</w:t>
-      </w:r>
-    </w:p>
-    <w:p>
-      <w:r>
-        <w:t xml:space="preserve">   - High-risk assessment: Recognizing the sensitivity of data.</w:t>
-      </w:r>
-    </w:p>
-    <w:p>
-      <w:r>
-        <w:t xml:space="preserve">   - Planned actions involve </w:t>
-      </w:r>
-      <w:r>
-        <w:t xml:space="preserve">implementing </w:t>
-      </w:r>
-      <w:r>
-        <w:t>proper access controls and authorization mechanisms</w:t>
-      </w:r>
-      <w:r>
-        <w:t>.</w:t>
-      </w:r>
-    </w:p>
-    <w:p/>
-    <w:p>
-      <w:pPr>
+      <w:r>
         <w:rPr>
           <w:b/>
           <w:bCs/>
         </w:rPr>
-      </w:pPr>
-      <w:r>
+        <w:t xml:space="preserve"> (granting or denying access to a specific resource or functionality)</w:t>
+      </w:r>
+    </w:p>
+    <w:p>
+      <w:r>
+        <w:t xml:space="preserve">   - High likelihood: Unauthorized access can lead to unauthorized creation or modification of learning content</w:t>
+      </w:r>
+      <w:r>
+        <w:t xml:space="preserve"> or student enrollments</w:t>
+      </w:r>
+      <w:r>
+        <w:t>.</w:t>
+      </w:r>
+    </w:p>
+    <w:p>
+      <w:r>
+        <w:t xml:space="preserve">   - Severe impact: Compromised access control can undermine the integrity of educational materials.</w:t>
+      </w:r>
+    </w:p>
+    <w:p>
+      <w:r>
+        <w:t xml:space="preserve">   - High-risk assessment: Recognizing the sensitivity of data.</w:t>
+      </w:r>
+    </w:p>
+    <w:p>
+      <w:r>
+        <w:t xml:space="preserve">   - Planned actions involve </w:t>
+      </w:r>
+      <w:r>
+        <w:t xml:space="preserve">implementing </w:t>
+      </w:r>
+      <w:r>
+        <w:t>proper access controls and authorization mechanisms</w:t>
+      </w:r>
+      <w:r>
+        <w:t>.</w:t>
+      </w:r>
+      <w:r>
+        <w:t xml:space="preserve"> </w:t>
+      </w:r>
+    </w:p>
+    <w:p/>
+    <w:p>
+      <w:pPr>
         <w:rPr>
           <w:b/>
           <w:bCs/>
         </w:rPr>
-        <w:t>2. Cryptographic Failure (A2):</w:t>
-      </w:r>
-    </w:p>
-    <w:p>
-      <w:r>
-        <w:lastRenderedPageBreak/>
-        <w:t xml:space="preserve">   - Very Unlikely likelihood: The absence of passwords or user data reduces the likelihood of cryptographic failure.</w:t>
-      </w:r>
-    </w:p>
-    <w:p>
-      <w:r>
-        <w:t xml:space="preserve">   - Severe impact: Cryptographic failures could compromise the confidentiality of </w:t>
-      </w:r>
-      <w:r>
-        <w:t>user</w:t>
-      </w:r>
-      <w:r>
-        <w:t xml:space="preserve"> information.</w:t>
-      </w:r>
-    </w:p>
-    <w:p>
-      <w:r>
-        <w:t xml:space="preserve">   - Low-risk assessment: Acknowledging the reduced likelihood in an LMS context.</w:t>
-      </w:r>
-    </w:p>
-    <w:p>
-      <w:r>
-        <w:t xml:space="preserve">   - No planned actions, </w:t>
-      </w:r>
-      <w:r>
-        <w:t>but using HTTPS would be a good way to prevent it</w:t>
-      </w:r>
-      <w:r>
-        <w:t>.</w:t>
-      </w:r>
-    </w:p>
-    <w:p/>
-    <w:p>
-      <w:pPr>
+      </w:pPr>
+      <w:r>
         <w:rPr>
           <w:b/>
           <w:bCs/>
         </w:rPr>
-      </w:pPr>
+        <w:lastRenderedPageBreak/>
+        <w:t>2. Cryptographic Failure (A2):</w:t>
+      </w:r>
       <w:r>
         <w:rPr>
           <w:b/>
           <w:bCs/>
         </w:rPr>
-        <w:t>3. Injection (A3):</w:t>
-      </w:r>
-    </w:p>
-    <w:p>
-      <w:r>
-        <w:t xml:space="preserve">   - Likely likelihood: Injection vulnerabilities pose a risk to the integrity of learning content.</w:t>
-      </w:r>
-    </w:p>
-    <w:p>
-      <w:r>
-        <w:t xml:space="preserve">   - Severe impact: Exploitation could lead to the manipulation of </w:t>
-      </w:r>
-      <w:r>
-        <w:t>course</w:t>
-      </w:r>
-      <w:r>
-        <w:t xml:space="preserve"> content.</w:t>
-      </w:r>
-    </w:p>
-    <w:p>
-      <w:r>
-        <w:t xml:space="preserve">   - High-risk assessment: Considering the centrality of content integrity in an LMS.</w:t>
-      </w:r>
-    </w:p>
-    <w:p>
-      <w:r>
-        <w:t xml:space="preserve">   - Planned actions involve implementing input validation to safeguard against injection attacks.</w:t>
-      </w:r>
-    </w:p>
-    <w:p/>
-    <w:p>
-      <w:pPr>
+        <w:t xml:space="preserve"> (when attackers target sensitive information like password</w:t>
+      </w:r>
+      <w:r>
         <w:rPr>
           <w:b/>
           <w:bCs/>
         </w:rPr>
-      </w:pPr>
+        <w:t>,</w:t>
+      </w:r>
       <w:r>
         <w:rPr>
           <w:b/>
           <w:bCs/>
         </w:rPr>
-        <w:t>4. Insecure Design (A4):</w:t>
-      </w:r>
-    </w:p>
-    <w:p>
-      <w:r>
-        <w:t xml:space="preserve">   - High likelihood: Insecure design could result in systemic vulnerabilities affecting the entire learning platform.</w:t>
-      </w:r>
-    </w:p>
-    <w:p>
-      <w:r>
-        <w:t xml:space="preserve">   - Severe impact: Systemic vulnerabilities may compromise the reliability of the learning environment.</w:t>
-      </w:r>
-    </w:p>
-    <w:p>
-      <w:r>
-        <w:t xml:space="preserve">   - High-risk assessment: Acknowledging the foundational importance of secure design in an LMS.</w:t>
-      </w:r>
-    </w:p>
-    <w:p>
-      <w:r>
-        <w:t xml:space="preserve">   - Planned actions involve implementing secure design principle.</w:t>
-      </w:r>
-    </w:p>
-    <w:p/>
-    <w:p>
-      <w:pPr>
+        <w:t xml:space="preserve"> user credentials</w:t>
+      </w:r>
+      <w:r>
         <w:rPr>
           <w:b/>
           <w:bCs/>
         </w:rPr>
-      </w:pPr>
+        <w:t>, credit card credentials</w:t>
+      </w:r>
       <w:r>
         <w:rPr>
           <w:b/>
           <w:bCs/>
         </w:rPr>
-        <w:t>5. Security Misconfiguration (A5):</w:t>
-      </w:r>
-    </w:p>
-    <w:p>
-      <w:r>
-        <w:t xml:space="preserve">   - Likely likelihood: Misconfigurations may expose sensitive learning materials.</w:t>
-      </w:r>
-    </w:p>
-    <w:p>
-      <w:r>
-        <w:t xml:space="preserve">   - Severe impact: Misconfigurations can lead to unauthorized access to educational resources.</w:t>
-      </w:r>
-    </w:p>
-    <w:p>
-      <w:r>
-        <w:t xml:space="preserve">   - High-risk assessment: Recognizing the potential impact on the confidentiality of educational content.</w:t>
-      </w:r>
-    </w:p>
-    <w:p>
-      <w:r>
-        <w:t xml:space="preserve">   - Planned actions involve regular reviews and secure configurations to maintain a secure learning environment.</w:t>
+        <w:t xml:space="preserve"> etc.)</w:t>
+      </w:r>
+    </w:p>
+    <w:p>
+      <w:r>
+        <w:t xml:space="preserve">   - Very Unlikely likelihood: The absence of passwords or user data reduces the likelihood of cryptographic failure.</w:t>
+      </w:r>
+    </w:p>
+    <w:p>
+      <w:r>
+        <w:t xml:space="preserve">   - Severe impact: Cryptographic failures could compromise the confidentiality of </w:t>
+      </w:r>
+      <w:r>
+        <w:t>user</w:t>
+      </w:r>
+      <w:r>
+        <w:t xml:space="preserve"> information.</w:t>
+      </w:r>
+    </w:p>
+    <w:p>
+      <w:r>
+        <w:t xml:space="preserve">   - Low-risk assessment: Acknowledging the reduced likelihood in an LMS context.</w:t>
+      </w:r>
+    </w:p>
+    <w:p>
+      <w:r>
+        <w:t xml:space="preserve">   - No planned actions, </w:t>
+      </w:r>
+      <w:r>
+        <w:t>but using HTTPS would be a good way to prevent it</w:t>
+      </w:r>
+      <w:r>
+        <w:t>.</w:t>
+      </w:r>
+      <w:r>
+        <w:t xml:space="preserve"> Hashing</w:t>
+      </w:r>
+      <w:r>
+        <w:t>, securing and using strong cryptographic algorithms</w:t>
       </w:r>
     </w:p>
     <w:p/>
@@ -4573,102 +4497,86 @@
           <w:b/>
           <w:bCs/>
         </w:rPr>
-        <w:t>6. Vulnerable and Outdated Components (A6):</w:t>
-      </w:r>
-    </w:p>
-    <w:p>
-      <w:r>
-        <w:t xml:space="preserve">   - Not specified: Lack of specificity in likelihood and impact.</w:t>
-      </w:r>
-    </w:p>
-    <w:p>
-      <w:r>
-        <w:t xml:space="preserve">   - Planned actions involve proactive measures like regular updates to safeguard against vulnerabilities.</w:t>
-      </w:r>
-    </w:p>
-    <w:p/>
-    <w:p>
-      <w:pPr>
+        <w:t>3. Injection (A3):</w:t>
+      </w:r>
+      <w:r>
         <w:rPr>
           <w:b/>
           <w:bCs/>
         </w:rPr>
-      </w:pPr>
-      <w:r>
+        <w:t xml:space="preserve"> (when user supplied data are not filtered or validated by the application)</w:t>
+      </w:r>
+    </w:p>
+    <w:p>
+      <w:r>
+        <w:t xml:space="preserve">   - Likely likelihood: Injection vulnerabilities pose a risk to the integrity of learning content.</w:t>
+      </w:r>
+    </w:p>
+    <w:p>
+      <w:r>
+        <w:t xml:space="preserve">   - Severe impact: Exploitation could lead to the manipulation of </w:t>
+      </w:r>
+      <w:r>
+        <w:t>course</w:t>
+      </w:r>
+      <w:r>
+        <w:t xml:space="preserve"> content.</w:t>
+      </w:r>
+    </w:p>
+    <w:p>
+      <w:r>
+        <w:t xml:space="preserve">   - High-risk assessment: Considering the centrality of content integrity in an LMS.</w:t>
+      </w:r>
+    </w:p>
+    <w:p>
+      <w:r>
+        <w:t xml:space="preserve">   - Planned actions involve implementing input validation to safeguard against injection attacks.</w:t>
+      </w:r>
+    </w:p>
+    <w:p/>
+    <w:p>
+      <w:pPr>
         <w:rPr>
           <w:b/>
           <w:bCs/>
         </w:rPr>
-        <w:lastRenderedPageBreak/>
-        <w:t>7. Identification and Authentication Failures (A7):</w:t>
-      </w:r>
-    </w:p>
-    <w:p>
-      <w:r>
-        <w:t xml:space="preserve">   - High likelihood: Authentication failures can lead to unauthorized access to student</w:t>
-      </w:r>
-      <w:r>
-        <w:t>,</w:t>
-      </w:r>
-      <w:r>
-        <w:t xml:space="preserve"> teacher</w:t>
-      </w:r>
-      <w:r>
-        <w:t>, or admin</w:t>
-      </w:r>
-      <w:r>
-        <w:t xml:space="preserve"> accounts.</w:t>
-      </w:r>
-    </w:p>
-    <w:p>
-      <w:r>
-        <w:t xml:space="preserve">   - Not specified impact: Specific impact is not provided.</w:t>
-      </w:r>
-    </w:p>
-    <w:p>
-      <w:r>
-        <w:t xml:space="preserve">   - High-risk assessment: Recognizing the importance of secure identification in an LMS.</w:t>
-      </w:r>
-    </w:p>
-    <w:p>
-      <w:r>
-        <w:t xml:space="preserve">   - Planned actions involve implementing robust authentication mechanisms.</w:t>
-      </w:r>
-    </w:p>
-    <w:p/>
-    <w:p>
-      <w:pPr>
+      </w:pPr>
+      <w:r>
         <w:rPr>
           <w:b/>
           <w:bCs/>
         </w:rPr>
-      </w:pPr>
+        <w:t>4. Insecure Design (A4):</w:t>
+      </w:r>
       <w:r>
         <w:rPr>
           <w:b/>
           <w:bCs/>
         </w:rPr>
-        <w:t>8. Software and Data Integrity Failures (A8):</w:t>
-      </w:r>
-    </w:p>
-    <w:p>
-      <w:r>
-        <w:t xml:space="preserve">   - Not specified likelihood: Lack of specificity in likelihood.</w:t>
-      </w:r>
-    </w:p>
-    <w:p>
-      <w:r>
-        <w:t xml:space="preserve">   - High impact: Data integrity failures can compromise the accuracy of assessment results.</w:t>
-      </w:r>
-    </w:p>
-    <w:p>
-      <w:r>
-        <w:t xml:space="preserve">   - High-risk assessment: Recognizing the potential impact on the educational process.</w:t>
-      </w:r>
-    </w:p>
-    <w:p>
-      <w:r>
-        <w:t xml:space="preserve">   - Planned actions involve verifying software updates to ensure data integrity.</w:t>
+        <w:t xml:space="preserve"> (attackers target design flaws and take advantage of that)</w:t>
+      </w:r>
+    </w:p>
+    <w:p>
+      <w:r>
+        <w:t xml:space="preserve">   - High likelihood: Insecure design could result in systemic vulnerabilities affecting the entire learning platform.</w:t>
+      </w:r>
+    </w:p>
+    <w:p>
+      <w:r>
+        <w:t xml:space="preserve">   - Severe impact: Systemic vulnerabilities may compromise the reliability of the learning environment.</w:t>
+      </w:r>
+    </w:p>
+    <w:p>
+      <w:r>
+        <w:t xml:space="preserve">   - High-risk assessment: Acknowledging the foundational importance of secure design in an LMS.</w:t>
+      </w:r>
+    </w:p>
+    <w:p>
+      <w:r>
+        <w:t xml:space="preserve">   - Planned actions involve implementing secure design principle.</w:t>
+      </w:r>
+      <w:r>
+        <w:t xml:space="preserve"> Threat modeling. Miss-use cases. </w:t>
       </w:r>
     </w:p>
     <w:p/>
@@ -4684,34 +4592,284 @@
           <w:b/>
           <w:bCs/>
         </w:rPr>
-        <w:t>9. Security Logging and Monitoring Failures (A9):</w:t>
-      </w:r>
-    </w:p>
-    <w:p>
-      <w:r>
-        <w:t xml:space="preserve">   - Not specified: Lack of specificity in likelihood and impact.</w:t>
-      </w:r>
-    </w:p>
-    <w:p>
-      <w:r>
-        <w:t xml:space="preserve">   - Planned actions emphasize improving logging and monitoring practices to enhance incident detection.</w:t>
-      </w:r>
-    </w:p>
-    <w:p/>
-    <w:p>
-      <w:pPr>
+        <w:t>5. Security Misconfiguration (A5):</w:t>
+      </w:r>
+      <w:r>
         <w:rPr>
           <w:b/>
           <w:bCs/>
         </w:rPr>
-      </w:pPr>
-      <w:r>
+        <w:t xml:space="preserve"> </w:t>
+      </w:r>
+    </w:p>
+    <w:p>
+      <w:r>
+        <w:t xml:space="preserve">   - Likely likelihood: Misconfigurations may expose sensitive learning materials.</w:t>
+      </w:r>
+    </w:p>
+    <w:p>
+      <w:r>
+        <w:t xml:space="preserve">   - Severe impact: Misconfigurations can lead to unauthorized access to educational resources.</w:t>
+      </w:r>
+    </w:p>
+    <w:p>
+      <w:r>
+        <w:t xml:space="preserve">   - High-risk assessment: Recognizing the potential impact on the confidentiality of educational content.</w:t>
+      </w:r>
+    </w:p>
+    <w:p>
+      <w:r>
+        <w:t xml:space="preserve">   - Planned actions involve regular reviews </w:t>
+      </w:r>
+      <w:r>
+        <w:t>(checking and changing default passwords, updating security packages</w:t>
+      </w:r>
+      <w:r>
+        <w:t>, too much details in error messages</w:t>
+      </w:r>
+      <w:r>
+        <w:t xml:space="preserve">) </w:t>
+      </w:r>
+      <w:r>
+        <w:t>and secure configurations to maintain a secure learning environment.</w:t>
+      </w:r>
+    </w:p>
+    <w:p/>
+    <w:p>
+      <w:pPr>
         <w:rPr>
           <w:b/>
           <w:bCs/>
         </w:rPr>
+      </w:pPr>
+      <w:r>
+        <w:rPr>
+          <w:b/>
+          <w:bCs/>
+        </w:rPr>
+        <w:lastRenderedPageBreak/>
+        <w:t>6. Vulnerable and Outdated Components (A6):</w:t>
+      </w:r>
+      <w:r>
+        <w:rPr>
+          <w:b/>
+          <w:bCs/>
+        </w:rPr>
+        <w:t xml:space="preserve"> (users look at the app as a whole but attackers look at the app’s components and libraries and scan for vulnerabilities, outdatedness, and if components are</w:t>
+      </w:r>
+      <w:r>
+        <w:rPr>
+          <w:b/>
+          <w:bCs/>
+        </w:rPr>
+        <w:tab/>
+      </w:r>
+      <w:r>
+        <w:rPr>
+          <w:b/>
+          <w:bCs/>
+        </w:rPr>
+        <w:t xml:space="preserve"> unsupported)</w:t>
+      </w:r>
+    </w:p>
+    <w:p>
+      <w:r>
+        <w:t xml:space="preserve">   - Not specified: Lack of specificity in likelihood and impact.</w:t>
+      </w:r>
+    </w:p>
+    <w:p>
+      <w:r>
+        <w:t xml:space="preserve">   - Planned actions involve proactive measures like regular updates to safeguard against vulnerabilities.</w:t>
+      </w:r>
+    </w:p>
+    <w:p/>
+    <w:p>
+      <w:pPr>
+        <w:rPr>
+          <w:b/>
+          <w:bCs/>
+        </w:rPr>
+      </w:pPr>
+      <w:r>
+        <w:rPr>
+          <w:b/>
+          <w:bCs/>
+        </w:rPr>
+        <w:t>7. Identification and Authentication Failures (A7):</w:t>
+      </w:r>
+      <w:r>
+        <w:rPr>
+          <w:b/>
+          <w:bCs/>
+        </w:rPr>
+        <w:t xml:space="preserve"> (</w:t>
+      </w:r>
+      <w:r>
+        <w:rPr>
+          <w:b/>
+          <w:bCs/>
+        </w:rPr>
+        <w:t>Confirmation of the user's identity, authentication, and session management is critical to protect against authentication-related attacks</w:t>
+      </w:r>
+      <w:r>
+        <w:rPr>
+          <w:b/>
+          <w:bCs/>
+        </w:rPr>
+        <w:t>)</w:t>
+      </w:r>
+    </w:p>
+    <w:p>
+      <w:r>
+        <w:t xml:space="preserve">   - High likelihood: Authentication failures can lead to unauthorized access to student</w:t>
+      </w:r>
+      <w:r>
+        <w:t>,</w:t>
+      </w:r>
+      <w:r>
+        <w:t xml:space="preserve"> teacher</w:t>
+      </w:r>
+      <w:r>
+        <w:t>, or admin</w:t>
+      </w:r>
+      <w:r>
+        <w:t xml:space="preserve"> accounts.</w:t>
+      </w:r>
+    </w:p>
+    <w:p>
+      <w:r>
+        <w:t xml:space="preserve">   - Not specified impact: Specific impact is not provided.</w:t>
+      </w:r>
+    </w:p>
+    <w:p>
+      <w:r>
+        <w:t xml:space="preserve">   - High-risk assessment: Recognizing the importance of secure identification in an LMS.</w:t>
+      </w:r>
+    </w:p>
+    <w:p>
+      <w:r>
+        <w:t xml:space="preserve">   - Planned actions involve implementing robust authentication mechanisms.</w:t>
+      </w:r>
+    </w:p>
+    <w:p/>
+    <w:p>
+      <w:pPr>
+        <w:rPr>
+          <w:b/>
+          <w:bCs/>
+        </w:rPr>
+      </w:pPr>
+      <w:r>
+        <w:rPr>
+          <w:b/>
+          <w:bCs/>
+        </w:rPr>
+        <w:t>8. Software and Data Integrity Failures (A8):</w:t>
+      </w:r>
+    </w:p>
+    <w:p>
+      <w:r>
+        <w:t xml:space="preserve">   - Not specified likelihood: Lack of specificity in likelihood.</w:t>
+      </w:r>
+    </w:p>
+    <w:p>
+      <w:r>
+        <w:t xml:space="preserve">   - High impact: Data integrity failures can compromise the accuracy of assessment results.</w:t>
+      </w:r>
+    </w:p>
+    <w:p>
+      <w:r>
+        <w:t xml:space="preserve">   - High-risk assessment: Recognizing the potential impact on the educational process.</w:t>
+      </w:r>
+    </w:p>
+    <w:p>
+      <w:r>
+        <w:t xml:space="preserve">   - Planned actions involve verifying software updates to ensure data integrity.</w:t>
+      </w:r>
+    </w:p>
+    <w:p/>
+    <w:p>
+      <w:pPr>
+        <w:rPr>
+          <w:b/>
+          <w:bCs/>
+        </w:rPr>
+      </w:pPr>
+      <w:r>
+        <w:rPr>
+          <w:b/>
+          <w:bCs/>
+        </w:rPr>
+        <w:t>9. Security Logging and Monitoring Failures (A9):</w:t>
+      </w:r>
+      <w:r>
+        <w:rPr>
+          <w:b/>
+          <w:bCs/>
+        </w:rPr>
+        <w:t xml:space="preserve"> (</w:t>
+      </w:r>
+      <w:r>
+        <w:rPr>
+          <w:b/>
+          <w:bCs/>
+        </w:rPr>
+        <w:t>to help detect, escalate, and respond to active breaches. Without logging and monitoring, breaches cannot be detected.  Many organizations don't log application activities properly, and even when they do, they don't monitor those logs to see what happened (or what is currently happening)</w:t>
+      </w:r>
+      <w:r>
+        <w:rPr>
+          <w:b/>
+          <w:bCs/>
+        </w:rPr>
+        <w:t>)</w:t>
+      </w:r>
+    </w:p>
+    <w:p>
+      <w:r>
+        <w:t xml:space="preserve">   - Not specified: Lack of specificity in likelihood and impact.</w:t>
+      </w:r>
+    </w:p>
+    <w:p>
+      <w:r>
+        <w:t xml:space="preserve">   - Planned actions emphasize improving logging and monitoring practices to enhance incident detection.</w:t>
+      </w:r>
+    </w:p>
+    <w:p/>
+    <w:p>
+      <w:pPr>
+        <w:rPr>
+          <w:b/>
+          <w:bCs/>
+        </w:rPr>
+      </w:pPr>
+      <w:r>
+        <w:rPr>
+          <w:b/>
+          <w:bCs/>
+        </w:rPr>
         <w:t>10. Server-Side Request Forgery (A10):</w:t>
       </w:r>
+      <w:r>
+        <w:rPr>
+          <w:b/>
+          <w:bCs/>
+        </w:rPr>
+        <w:t xml:space="preserve"> (when </w:t>
+      </w:r>
+      <w:r>
+        <w:rPr>
+          <w:b/>
+          <w:bCs/>
+        </w:rPr>
+        <w:t>a web application is fetching a remote resource without validating the user-supplied URL</w:t>
+      </w:r>
+      <w:r>
+        <w:rPr>
+          <w:b/>
+          <w:bCs/>
+        </w:rPr>
+        <w:t>)</w:t>
+      </w:r>
     </w:p>
     <w:p>
       <w:r>
@@ -4725,6 +4883,7 @@
     </w:p>
     <w:p>
       <w:r>
+        <w:lastRenderedPageBreak/>
         <w:t xml:space="preserve">    - Moderate risk assessment: Balancing likelihood and impact in the context of an LMS.</w:t>
       </w:r>
     </w:p>

</xml_diff>